<commit_message>
Teammanagement added report pptx
</commit_message>
<xml_diff>
--- a/TeamManagement/Report.docx
+++ b/TeamManagement/Report.docx
@@ -640,77 +640,22 @@
           <w:sz w:val="28"/>
           <w:szCs w:val="28"/>
         </w:rPr>
-        <w:t>умышленное и целенаправленное деструктивное поведение</w:t>
-      </w:r>
-      <w:r>
-        <w:rPr>
-          <w:rFonts w:ascii="Times New Roman" w:hAnsi="Times New Roman" w:cs="Times New Roman"/>
-          <w:sz w:val="28"/>
-          <w:szCs w:val="28"/>
-        </w:rPr>
-        <w:t>;</w:t>
-      </w:r>
-    </w:p>
-    <w:p>
-      <w:pPr>
-        <w:pStyle w:val="ListParagraph"/>
-        <w:numPr>
-          <w:ilvl w:val="0"/>
-          <w:numId w:val="1"/>
-        </w:numPr>
-        <w:spacing w:after="0" w:line="360" w:lineRule="auto"/>
-        <w:jc w:val="both"/>
-        <w:rPr>
-          <w:rFonts w:ascii="Times New Roman" w:hAnsi="Times New Roman" w:cs="Times New Roman"/>
-          <w:sz w:val="28"/>
-          <w:szCs w:val="28"/>
-        </w:rPr>
-      </w:pPr>
-      <w:r>
-        <w:rPr>
-          <w:rFonts w:ascii="Times New Roman" w:hAnsi="Times New Roman" w:cs="Times New Roman"/>
-          <w:sz w:val="28"/>
-          <w:szCs w:val="28"/>
-        </w:rPr>
-        <w:t>неудовлетворенность принадлежностью к данной трудовой группе;</w:t>
-      </w:r>
-    </w:p>
-    <w:p>
-      <w:pPr>
-        <w:pStyle w:val="ListParagraph"/>
-        <w:numPr>
-          <w:ilvl w:val="0"/>
-          <w:numId w:val="1"/>
-        </w:numPr>
-        <w:spacing w:after="0" w:line="360" w:lineRule="auto"/>
-        <w:jc w:val="both"/>
-        <w:rPr>
-          <w:rFonts w:ascii="Times New Roman" w:hAnsi="Times New Roman" w:cs="Times New Roman"/>
-          <w:sz w:val="28"/>
-          <w:szCs w:val="28"/>
-        </w:rPr>
-      </w:pPr>
-      <w:r>
-        <w:rPr>
-          <w:rFonts w:ascii="Times New Roman" w:hAnsi="Times New Roman" w:cs="Times New Roman"/>
-          <w:sz w:val="28"/>
-          <w:szCs w:val="28"/>
-        </w:rPr>
-        <w:t>фактические потери времени, отвлечение от</w:t>
-      </w:r>
-      <w:r>
-        <w:rPr>
-          <w:rFonts w:ascii="Times New Roman" w:hAnsi="Times New Roman" w:cs="Times New Roman"/>
-          <w:sz w:val="28"/>
-          <w:szCs w:val="28"/>
-        </w:rPr>
-        <w:t>.</w:t>
-      </w:r>
-    </w:p>
-    <w:p>
-      <w:pPr>
-        <w:spacing w:after="0" w:line="360" w:lineRule="auto"/>
-        <w:ind w:firstLine="851"/>
+        <w:t>неудовлетворенность принадлеж</w:t>
+      </w:r>
+      <w:r>
+        <w:rPr>
+          <w:rFonts w:ascii="Times New Roman" w:hAnsi="Times New Roman" w:cs="Times New Roman"/>
+          <w:sz w:val="28"/>
+          <w:szCs w:val="28"/>
+        </w:rPr>
+        <w:t>ностью к данной трудовой группе.</w:t>
+      </w:r>
+    </w:p>
+    <w:p>
+      <w:pPr>
+        <w:pStyle w:val="ListParagraph"/>
+        <w:spacing w:after="0" w:line="360" w:lineRule="auto"/>
+        <w:ind w:left="0" w:firstLine="851"/>
         <w:jc w:val="both"/>
         <w:rPr>
           <w:rFonts w:ascii="Times New Roman" w:hAnsi="Times New Roman" w:cs="Times New Roman"/>
@@ -765,7 +710,15 @@
           <w:sz w:val="28"/>
           <w:szCs w:val="28"/>
         </w:rPr>
-        <w:t xml:space="preserve">информационная (только через конфликт становится открытой информация, которая </w:t>
+        <w:t>Раскрытие информации</w:t>
+      </w:r>
+      <w:r>
+        <w:rPr>
+          <w:rFonts w:ascii="Times New Roman" w:hAnsi="Times New Roman" w:cs="Times New Roman"/>
+          <w:sz w:val="28"/>
+          <w:szCs w:val="28"/>
+        </w:rPr>
+        <w:t xml:space="preserve"> (только через конфликт становится открытой информация, которая </w:t>
       </w:r>
       <w:r>
         <w:rPr>
@@ -805,7 +758,31 @@
           <w:sz w:val="28"/>
           <w:szCs w:val="28"/>
         </w:rPr>
-        <w:t>социализации (в результате конфликта индивиды получают социальный опыт, знания, которые недоступны в обычных условиях);</w:t>
+        <w:t>С</w:t>
+      </w:r>
+      <w:r>
+        <w:rPr>
+          <w:rFonts w:ascii="Times New Roman" w:hAnsi="Times New Roman" w:cs="Times New Roman"/>
+          <w:sz w:val="28"/>
+          <w:szCs w:val="28"/>
+        </w:rPr>
+        <w:t>оциализаци</w:t>
+      </w:r>
+      <w:r>
+        <w:rPr>
+          <w:rFonts w:ascii="Times New Roman" w:hAnsi="Times New Roman" w:cs="Times New Roman"/>
+          <w:sz w:val="28"/>
+          <w:szCs w:val="28"/>
+        </w:rPr>
+        <w:t>я</w:t>
+      </w:r>
+      <w:r>
+        <w:rPr>
+          <w:rFonts w:ascii="Times New Roman" w:hAnsi="Times New Roman" w:cs="Times New Roman"/>
+          <w:sz w:val="28"/>
+          <w:szCs w:val="28"/>
+        </w:rPr>
+        <w:t xml:space="preserve"> (в результате конфликта индивиды получают социальный опыт, знания, которые недоступны в обычных условиях);</w:t>
       </w:r>
     </w:p>
     <w:p>
@@ -829,7 +806,15 @@
           <w:sz w:val="28"/>
           <w:szCs w:val="28"/>
         </w:rPr>
-        <w:t>нормализация морального состояния (в конфликте разрешаются накопленные негативные настроения);</w:t>
+        <w:t>Н</w:t>
+      </w:r>
+      <w:r>
+        <w:rPr>
+          <w:rFonts w:ascii="Times New Roman" w:hAnsi="Times New Roman" w:cs="Times New Roman"/>
+          <w:sz w:val="28"/>
+          <w:szCs w:val="28"/>
+        </w:rPr>
+        <w:t>ормализация морального состояния (в конфликте разрешаются накопленные негативные настроения);</w:t>
       </w:r>
     </w:p>
     <w:p>
@@ -853,7 +838,23 @@
           <w:sz w:val="28"/>
           <w:szCs w:val="28"/>
         </w:rPr>
-        <w:t>инновационная (конфликт вынуждает, стимулирует изменения, демонстрирует их неизбежность; через конфликт официально признается какая-то проблема).</w:t>
+        <w:t>И</w:t>
+      </w:r>
+      <w:r>
+        <w:rPr>
+          <w:rFonts w:ascii="Times New Roman" w:hAnsi="Times New Roman" w:cs="Times New Roman"/>
+          <w:sz w:val="28"/>
+          <w:szCs w:val="28"/>
+        </w:rPr>
+        <w:t>нновации</w:t>
+      </w:r>
+      <w:r>
+        <w:rPr>
+          <w:rFonts w:ascii="Times New Roman" w:hAnsi="Times New Roman" w:cs="Times New Roman"/>
+          <w:sz w:val="28"/>
+          <w:szCs w:val="28"/>
+        </w:rPr>
+        <w:t xml:space="preserve"> (конфликт вынуждает, стимулирует изменения, демонстрирует их неизбежность; через конфликт официально признается какая-то проблема).</w:t>
       </w:r>
     </w:p>
     <w:p>
@@ -932,7 +933,6 @@
           <w:sz w:val="28"/>
           <w:szCs w:val="28"/>
         </w:rPr>
-        <w:lastRenderedPageBreak/>
         <w:t>Структурированное пособие для адаптации новых работников</w:t>
       </w:r>
       <w:r>
@@ -965,6 +965,7 @@
           <w:sz w:val="28"/>
           <w:szCs w:val="28"/>
         </w:rPr>
+        <w:lastRenderedPageBreak/>
         <w:t>Четкие нормы поведения, нарушение которых влечет дисциплинарные взыскания.</w:t>
       </w:r>
     </w:p>
@@ -991,136 +992,200 @@
         </w:rPr>
         <w:t>Эффективное разрешение конфликтов через сотрудничество или компромисс.</w:t>
       </w:r>
+    </w:p>
+    <w:p>
+      <w:pPr>
+        <w:pStyle w:val="ListParagraph"/>
+        <w:numPr>
+          <w:ilvl w:val="0"/>
+          <w:numId w:val="5"/>
+        </w:numPr>
+        <w:spacing w:after="0" w:line="360" w:lineRule="auto"/>
+        <w:jc w:val="both"/>
+        <w:rPr>
+          <w:rFonts w:ascii="Times New Roman" w:hAnsi="Times New Roman" w:cs="Times New Roman"/>
+          <w:sz w:val="28"/>
+          <w:szCs w:val="28"/>
+        </w:rPr>
+      </w:pPr>
+      <w:r>
+        <w:rPr>
+          <w:rFonts w:ascii="Times New Roman" w:hAnsi="Times New Roman" w:cs="Times New Roman"/>
+          <w:sz w:val="28"/>
+          <w:szCs w:val="28"/>
+        </w:rPr>
+        <w:t>Воздействие на сотрудников</w:t>
+      </w:r>
+      <w:r>
+        <w:rPr>
+          <w:rFonts w:ascii="Times New Roman" w:hAnsi="Times New Roman" w:cs="Times New Roman"/>
+          <w:sz w:val="28"/>
+          <w:szCs w:val="28"/>
+        </w:rPr>
+        <w:t>:</w:t>
+      </w:r>
+    </w:p>
+    <w:p>
+      <w:pPr>
+        <w:pStyle w:val="ListParagraph"/>
+        <w:numPr>
+          <w:ilvl w:val="1"/>
+          <w:numId w:val="5"/>
+        </w:numPr>
+        <w:spacing w:after="0" w:line="360" w:lineRule="auto"/>
+        <w:jc w:val="both"/>
+        <w:rPr>
+          <w:rFonts w:ascii="Times New Roman" w:hAnsi="Times New Roman" w:cs="Times New Roman"/>
+          <w:sz w:val="28"/>
+          <w:szCs w:val="28"/>
+        </w:rPr>
+      </w:pPr>
+      <w:r>
+        <w:rPr>
+          <w:rFonts w:ascii="Times New Roman" w:hAnsi="Times New Roman" w:cs="Times New Roman"/>
+          <w:sz w:val="28"/>
+          <w:szCs w:val="28"/>
+        </w:rPr>
+        <w:t>Социально-психологическ</w:t>
+      </w:r>
+      <w:r>
+        <w:rPr>
+          <w:rFonts w:ascii="Times New Roman" w:hAnsi="Times New Roman" w:cs="Times New Roman"/>
+          <w:sz w:val="28"/>
+          <w:szCs w:val="28"/>
+        </w:rPr>
+        <w:t>ое</w:t>
+      </w:r>
+      <w:r>
+        <w:rPr>
+          <w:rFonts w:ascii="Times New Roman" w:hAnsi="Times New Roman" w:cs="Times New Roman"/>
+          <w:sz w:val="28"/>
+          <w:szCs w:val="28"/>
+        </w:rPr>
+        <w:t xml:space="preserve"> (тренинги, медиация).</w:t>
+      </w:r>
+    </w:p>
+    <w:p>
+      <w:pPr>
+        <w:pStyle w:val="ListParagraph"/>
+        <w:numPr>
+          <w:ilvl w:val="1"/>
+          <w:numId w:val="5"/>
+        </w:numPr>
+        <w:spacing w:after="0" w:line="360" w:lineRule="auto"/>
+        <w:jc w:val="both"/>
+        <w:rPr>
+          <w:rFonts w:ascii="Times New Roman" w:hAnsi="Times New Roman" w:cs="Times New Roman"/>
+          <w:sz w:val="28"/>
+          <w:szCs w:val="28"/>
+        </w:rPr>
+      </w:pPr>
+      <w:r>
+        <w:rPr>
+          <w:rFonts w:ascii="Times New Roman" w:hAnsi="Times New Roman" w:cs="Times New Roman"/>
+          <w:sz w:val="28"/>
+          <w:szCs w:val="28"/>
+        </w:rPr>
+        <w:t>Экономическ</w:t>
+      </w:r>
+      <w:r>
+        <w:rPr>
+          <w:rFonts w:ascii="Times New Roman" w:hAnsi="Times New Roman" w:cs="Times New Roman"/>
+          <w:sz w:val="28"/>
+          <w:szCs w:val="28"/>
+        </w:rPr>
+        <w:t>ое</w:t>
+      </w:r>
+      <w:r>
+        <w:rPr>
+          <w:rFonts w:ascii="Times New Roman" w:hAnsi="Times New Roman" w:cs="Times New Roman"/>
+          <w:sz w:val="28"/>
+          <w:szCs w:val="28"/>
+        </w:rPr>
+        <w:t xml:space="preserve"> (справедливая система оплаты труда).</w:t>
+      </w:r>
+    </w:p>
+    <w:p>
+      <w:pPr>
+        <w:pStyle w:val="ListParagraph"/>
+        <w:numPr>
+          <w:ilvl w:val="1"/>
+          <w:numId w:val="5"/>
+        </w:numPr>
+        <w:spacing w:after="0" w:line="360" w:lineRule="auto"/>
+        <w:jc w:val="both"/>
+        <w:rPr>
+          <w:rFonts w:ascii="Times New Roman" w:hAnsi="Times New Roman" w:cs="Times New Roman"/>
+          <w:sz w:val="28"/>
+          <w:szCs w:val="28"/>
+        </w:rPr>
+      </w:pPr>
+      <w:r>
+        <w:rPr>
+          <w:rFonts w:ascii="Times New Roman" w:hAnsi="Times New Roman" w:cs="Times New Roman"/>
+          <w:sz w:val="28"/>
+          <w:szCs w:val="28"/>
+        </w:rPr>
+        <w:t>Организационн</w:t>
+      </w:r>
+      <w:r>
+        <w:rPr>
+          <w:rFonts w:ascii="Times New Roman" w:hAnsi="Times New Roman" w:cs="Times New Roman"/>
+          <w:sz w:val="28"/>
+          <w:szCs w:val="28"/>
+        </w:rPr>
+        <w:t>ое</w:t>
+      </w:r>
+      <w:r>
+        <w:rPr>
+          <w:rFonts w:ascii="Times New Roman" w:hAnsi="Times New Roman" w:cs="Times New Roman"/>
+          <w:sz w:val="28"/>
+          <w:szCs w:val="28"/>
+        </w:rPr>
+        <w:t xml:space="preserve"> (оптимизация структуры, четкие должностные инструкции).</w:t>
+      </w:r>
+    </w:p>
+    <w:p>
+      <w:pPr>
+        <w:pStyle w:val="ListParagraph"/>
+        <w:numPr>
+          <w:ilvl w:val="0"/>
+          <w:numId w:val="5"/>
+        </w:numPr>
+        <w:spacing w:after="0" w:line="360" w:lineRule="auto"/>
+        <w:jc w:val="both"/>
+        <w:rPr>
+          <w:rFonts w:ascii="Times New Roman" w:hAnsi="Times New Roman" w:cs="Times New Roman"/>
+          <w:sz w:val="28"/>
+          <w:szCs w:val="28"/>
+        </w:rPr>
+      </w:pPr>
+      <w:r>
+        <w:rPr>
+          <w:rFonts w:ascii="Times New Roman" w:hAnsi="Times New Roman" w:cs="Times New Roman"/>
+          <w:sz w:val="28"/>
+          <w:szCs w:val="28"/>
+        </w:rPr>
+        <w:t>Роль</w:t>
+      </w:r>
+      <w:r>
+        <w:rPr>
+          <w:rFonts w:ascii="Times New Roman" w:hAnsi="Times New Roman" w:cs="Times New Roman"/>
+          <w:sz w:val="28"/>
+          <w:szCs w:val="28"/>
+        </w:rPr>
+        <w:t xml:space="preserve"> руководителя</w:t>
+      </w:r>
+      <w:r>
+        <w:rPr>
+          <w:rFonts w:ascii="Times New Roman" w:hAnsi="Times New Roman" w:cs="Times New Roman"/>
+          <w:sz w:val="28"/>
+          <w:szCs w:val="28"/>
+        </w:rPr>
+        <w:t>:</w:t>
+      </w:r>
       <w:bookmarkStart w:id="0" w:name="_GoBack"/>
       <w:bookmarkEnd w:id="0"/>
-    </w:p>
-    <w:p>
-      <w:pPr>
-        <w:pStyle w:val="ListParagraph"/>
-        <w:numPr>
-          <w:ilvl w:val="0"/>
-          <w:numId w:val="5"/>
-        </w:numPr>
-        <w:spacing w:after="0" w:line="360" w:lineRule="auto"/>
-        <w:jc w:val="both"/>
-        <w:rPr>
-          <w:rFonts w:ascii="Times New Roman" w:hAnsi="Times New Roman" w:cs="Times New Roman"/>
-          <w:sz w:val="28"/>
-          <w:szCs w:val="28"/>
-        </w:rPr>
-      </w:pPr>
-      <w:r>
-        <w:rPr>
-          <w:rFonts w:ascii="Times New Roman" w:hAnsi="Times New Roman" w:cs="Times New Roman"/>
-          <w:sz w:val="28"/>
-          <w:szCs w:val="28"/>
-        </w:rPr>
-        <w:t>Использование механизмов:</w:t>
-      </w:r>
-    </w:p>
-    <w:p>
-      <w:pPr>
-        <w:pStyle w:val="ListParagraph"/>
-        <w:numPr>
-          <w:ilvl w:val="1"/>
-          <w:numId w:val="5"/>
-        </w:numPr>
-        <w:spacing w:after="0" w:line="360" w:lineRule="auto"/>
-        <w:jc w:val="both"/>
-        <w:rPr>
-          <w:rFonts w:ascii="Times New Roman" w:hAnsi="Times New Roman" w:cs="Times New Roman"/>
-          <w:sz w:val="28"/>
-          <w:szCs w:val="28"/>
-        </w:rPr>
-      </w:pPr>
-      <w:r>
-        <w:rPr>
-          <w:rFonts w:ascii="Times New Roman" w:hAnsi="Times New Roman" w:cs="Times New Roman"/>
-          <w:sz w:val="28"/>
-          <w:szCs w:val="28"/>
-        </w:rPr>
-        <w:t>Социально-психологические (тренинги, медиация).</w:t>
-      </w:r>
-    </w:p>
-    <w:p>
-      <w:pPr>
-        <w:pStyle w:val="ListParagraph"/>
-        <w:numPr>
-          <w:ilvl w:val="1"/>
-          <w:numId w:val="5"/>
-        </w:numPr>
-        <w:spacing w:after="0" w:line="360" w:lineRule="auto"/>
-        <w:jc w:val="both"/>
-        <w:rPr>
-          <w:rFonts w:ascii="Times New Roman" w:hAnsi="Times New Roman" w:cs="Times New Roman"/>
-          <w:sz w:val="28"/>
-          <w:szCs w:val="28"/>
-        </w:rPr>
-      </w:pPr>
-      <w:r>
-        <w:rPr>
-          <w:rFonts w:ascii="Times New Roman" w:hAnsi="Times New Roman" w:cs="Times New Roman"/>
-          <w:sz w:val="28"/>
-          <w:szCs w:val="28"/>
-        </w:rPr>
-        <w:t>Экономические (справедливая система оплаты труда).</w:t>
-      </w:r>
-    </w:p>
-    <w:p>
-      <w:pPr>
-        <w:pStyle w:val="ListParagraph"/>
-        <w:numPr>
-          <w:ilvl w:val="1"/>
-          <w:numId w:val="5"/>
-        </w:numPr>
-        <w:spacing w:after="0" w:line="360" w:lineRule="auto"/>
-        <w:jc w:val="both"/>
-        <w:rPr>
-          <w:rFonts w:ascii="Times New Roman" w:hAnsi="Times New Roman" w:cs="Times New Roman"/>
-          <w:sz w:val="28"/>
-          <w:szCs w:val="28"/>
-        </w:rPr>
-      </w:pPr>
-      <w:r>
-        <w:rPr>
-          <w:rFonts w:ascii="Times New Roman" w:hAnsi="Times New Roman" w:cs="Times New Roman"/>
-          <w:sz w:val="28"/>
-          <w:szCs w:val="28"/>
-        </w:rPr>
-        <w:t>Организационные (оптимизация структуры, четкие должностные инструкции).</w:t>
-      </w:r>
-    </w:p>
-    <w:p>
-      <w:pPr>
-        <w:pStyle w:val="ListParagraph"/>
-        <w:numPr>
-          <w:ilvl w:val="0"/>
-          <w:numId w:val="5"/>
-        </w:numPr>
-        <w:spacing w:after="0" w:line="360" w:lineRule="auto"/>
-        <w:jc w:val="both"/>
-        <w:rPr>
-          <w:rFonts w:ascii="Times New Roman" w:hAnsi="Times New Roman" w:cs="Times New Roman"/>
-          <w:sz w:val="28"/>
-          <w:szCs w:val="28"/>
-        </w:rPr>
-      </w:pPr>
-      <w:r>
-        <w:rPr>
-          <w:rFonts w:ascii="Times New Roman" w:hAnsi="Times New Roman" w:cs="Times New Roman"/>
-          <w:sz w:val="28"/>
-          <w:szCs w:val="28"/>
-        </w:rPr>
-        <w:t>Воздействие руководителя</w:t>
-      </w:r>
-      <w:r>
-        <w:rPr>
-          <w:rFonts w:ascii="Times New Roman" w:hAnsi="Times New Roman" w:cs="Times New Roman"/>
-          <w:sz w:val="28"/>
-          <w:szCs w:val="28"/>
-        </w:rPr>
-        <w:t>:</w:t>
-      </w:r>
     </w:p>
     <w:p>
       <w:pPr>

</xml_diff>